<commit_message>
General Updates and Custom Template Demo
</commit_message>
<xml_diff>
--- a/Pandoc Helper.app/Contents/Resources/Config/CustomTemplateDemo.docx
+++ b/Pandoc Helper.app/Contents/Resources/Config/CustomTemplateDemo.docx
@@ -7,7 +7,19 @@
         <w:pStyle w:val="Heading1"/>
       </w:pPr>
       <w:r>
-        <w:t>This is the main header 1.</w:t>
+        <w:t xml:space="preserve">This is </w:t>
+      </w:r>
+      <w:r>
+        <w:t>an h</w:t>
+      </w:r>
+      <w:r>
+        <w:t>1</w:t>
+      </w:r>
+      <w:r>
+        <w:t xml:space="preserve"> header</w:t>
+      </w:r>
+      <w:r>
+        <w:t>.</w:t>
       </w:r>
     </w:p>
     <w:p>
@@ -15,12 +27,20 @@
         <w:pStyle w:val="Heading2"/>
       </w:pPr>
       <w:r>
-        <w:t xml:space="preserve">This is a header 2, like it will be for the author’s name. </w:t>
+        <w:t>This is an h2 header.</w:t>
       </w:r>
     </w:p>
     <w:p>
-      <w:r>
-        <w:t>This is the first line of a section. Ideally, this should be bold. I don’t think I’m going to mess with that.</w:t>
+      <w:pPr>
+        <w:pStyle w:val="Heading3"/>
+      </w:pPr>
+      <w:r>
+        <w:t>This is an h3 header.</w:t>
+      </w:r>
+    </w:p>
+    <w:p>
+      <w:r>
+        <w:t>This is the first line of a section.</w:t>
       </w:r>
     </w:p>
     <w:p>
@@ -28,30 +48,39 @@
         <w:pStyle w:val="BodyText"/>
       </w:pPr>
       <w:r>
-        <w:t>This is the next line.</w:t>
-      </w:r>
-      <w:r>
-        <w:t xml:space="preserve"> Following lines in the section should be intended. </w:t>
-      </w:r>
-      <w:r>
-        <w:t>Lorem ipsum Lorem ipsum Lorem ipsum Lorem ipsum</w:t>
-      </w:r>
-      <w:r>
-        <w:t xml:space="preserve"> </w:t>
-      </w:r>
-      <w:r>
-        <w:t>Lorem ipsum Lorem ipsum</w:t>
-      </w:r>
-      <w:r>
-        <w:t>. Lorem ipsum Lorem ipsum Lorem ipsum Lorem ipsum Lorem ipsum Lorem ipsum.</w:t>
+        <w:t>This is the following line of a section.</w:t>
       </w:r>
     </w:p>
     <w:p>
       <w:pPr>
         <w:pStyle w:val="BodyText"/>
+        <w:rPr>
+          <w:b/>
+          <w:bCs/>
+        </w:rPr>
       </w:pPr>
       <w:r>
-        <w:t>Just like this.</w:t>
+        <w:rPr>
+          <w:b/>
+          <w:bCs/>
+        </w:rPr>
+        <w:t>This line is bold.</w:t>
+      </w:r>
+    </w:p>
+    <w:p>
+      <w:pPr>
+        <w:pStyle w:val="BodyText"/>
+        <w:rPr>
+          <w:i/>
+          <w:iCs/>
+        </w:rPr>
+      </w:pPr>
+      <w:r>
+        <w:rPr>
+          <w:i/>
+          <w:iCs/>
+        </w:rPr>
+        <w:t>This line is italicized.</w:t>
       </w:r>
     </w:p>
     <w:sectPr>
@@ -459,13 +488,14 @@
     <w:name w:val="Normal"/>
     <w:next w:val="BodyText"/>
     <w:qFormat/>
-    <w:rsid w:val="004D3E38"/>
+    <w:rsid w:val="00893C4B"/>
     <w:pPr>
       <w:widowControl w:val="0"/>
       <w:autoSpaceDE w:val="0"/>
       <w:autoSpaceDN w:val="0"/>
-      <w:spacing w:before="191"/>
-      <w:ind w:right="-20"/>
+      <w:adjustRightInd w:val="0"/>
+      <w:spacing w:before="120"/>
+      <w:ind w:firstLine="720"/>
       <w:jc w:val="both"/>
     </w:pPr>
     <w:rPr>
@@ -479,13 +509,17 @@
     <w:link w:val="Heading1Char"/>
     <w:uiPriority w:val="9"/>
     <w:qFormat/>
-    <w:rsid w:val="004D3E38"/>
+    <w:rsid w:val="00893C4B"/>
     <w:pPr>
-      <w:ind w:left="0"/>
+      <w:spacing w:before="120" w:after="360"/>
+      <w:ind w:left="0" w:firstLine="0"/>
       <w:outlineLvl w:val="0"/>
     </w:pPr>
     <w:rPr>
-      <w:rFonts w:asciiTheme="minorHAnsi" w:hAnsiTheme="minorHAnsi" w:cstheme="minorHAnsi"/>
+      <w:rFonts w:ascii="Arial" w:hAnsi="Arial" w:cs="Arial"/>
+      <w:color w:val="003466"/>
+      <w:sz w:val="52"/>
+      <w:szCs w:val="52"/>
     </w:rPr>
   </w:style>
   <w:style w:type="paragraph" w:styleId="Heading2">
@@ -496,11 +530,42 @@
     <w:uiPriority w:val="9"/>
     <w:unhideWhenUsed/>
     <w:qFormat/>
-    <w:rsid w:val="00777AE9"/>
+    <w:rsid w:val="00893C4B"/>
     <w:pPr>
+      <w:spacing w:after="240"/>
       <w:ind w:firstLine="0"/>
       <w:outlineLvl w:val="1"/>
     </w:pPr>
+    <w:rPr>
+      <w:rFonts w:ascii="Arial" w:hAnsi="Arial" w:cs="Arial"/>
+      <w:b/>
+      <w:bCs/>
+      <w:color w:val="F1B300"/>
+      <w:sz w:val="36"/>
+      <w:szCs w:val="36"/>
+    </w:rPr>
+  </w:style>
+  <w:style w:type="paragraph" w:styleId="Heading3">
+    <w:name w:val="heading 3"/>
+    <w:basedOn w:val="Normal"/>
+    <w:next w:val="Normal"/>
+    <w:link w:val="Heading3Char"/>
+    <w:uiPriority w:val="9"/>
+    <w:unhideWhenUsed/>
+    <w:qFormat/>
+    <w:rsid w:val="00893C4B"/>
+    <w:pPr>
+      <w:keepNext/>
+      <w:keepLines/>
+      <w:spacing w:before="0" w:after="160"/>
+      <w:ind w:firstLine="0"/>
+      <w:outlineLvl w:val="2"/>
+    </w:pPr>
+    <w:rPr>
+      <w:rFonts w:ascii="Arial" w:eastAsiaTheme="majorEastAsia" w:hAnsi="Arial" w:cstheme="majorBidi"/>
+      <w:b/>
+      <w:color w:val="1F3763" w:themeColor="accent1" w:themeShade="7F"/>
+    </w:rPr>
   </w:style>
   <w:style w:type="character" w:default="1" w:styleId="DefaultParagraphFont">
     <w:name w:val="Default Paragraph Font"/>
@@ -534,11 +599,14 @@
     <w:basedOn w:val="DefaultParagraphFont"/>
     <w:link w:val="Heading1"/>
     <w:uiPriority w:val="9"/>
-    <w:rsid w:val="004D3E38"/>
+    <w:rsid w:val="00893C4B"/>
     <w:rPr>
-      <w:rFonts w:eastAsia="Palatino" w:cstheme="minorHAnsi"/>
+      <w:rFonts w:ascii="Arial" w:eastAsia="Palatino" w:hAnsi="Arial" w:cs="Arial"/>
       <w:b/>
       <w:bCs/>
+      <w:color w:val="003466"/>
+      <w:sz w:val="52"/>
+      <w:szCs w:val="52"/>
     </w:rPr>
   </w:style>
   <w:style w:type="paragraph" w:styleId="NoSpacing">
@@ -586,7 +654,6 @@
     <w:rsid w:val="00777AE9"/>
     <w:pPr>
       <w:spacing w:before="0"/>
-      <w:ind w:firstLine="720"/>
     </w:pPr>
   </w:style>
   <w:style w:type="character" w:customStyle="1" w:styleId="BodyTextChar">
@@ -604,9 +671,26 @@
     <w:basedOn w:val="DefaultParagraphFont"/>
     <w:link w:val="Heading2"/>
     <w:uiPriority w:val="9"/>
-    <w:rsid w:val="00777AE9"/>
+    <w:rsid w:val="00893C4B"/>
     <w:rPr>
-      <w:rFonts w:eastAsia="Palatino" w:cstheme="minorHAnsi"/>
+      <w:rFonts w:ascii="Arial" w:eastAsia="Palatino" w:hAnsi="Arial" w:cs="Arial"/>
+      <w:b/>
+      <w:bCs/>
+      <w:color w:val="F1B300"/>
+      <w:sz w:val="36"/>
+      <w:szCs w:val="36"/>
+    </w:rPr>
+  </w:style>
+  <w:style w:type="character" w:customStyle="1" w:styleId="Heading3Char">
+    <w:name w:val="Heading 3 Char"/>
+    <w:basedOn w:val="DefaultParagraphFont"/>
+    <w:link w:val="Heading3"/>
+    <w:uiPriority w:val="9"/>
+    <w:rsid w:val="00893C4B"/>
+    <w:rPr>
+      <w:rFonts w:ascii="Arial" w:eastAsiaTheme="majorEastAsia" w:hAnsi="Arial" w:cstheme="majorBidi"/>
+      <w:b/>
+      <w:color w:val="1F3763" w:themeColor="accent1" w:themeShade="7F"/>
     </w:rPr>
   </w:style>
 </w:styles>

</xml_diff>